<commit_message>
lab4 done fixed wrong HBA answer in lab3
</commit_message>
<xml_diff>
--- a/Lab3.docx
+++ b/Lab3.docx
@@ -1311,7 +1311,21 @@
               <w:rPr>
                 <w:lang w:val="en-US"/>
               </w:rPr>
-              <w:t>VNX_SPA_0_WIN1_HBA0 vsan 10</w:t>
+              <w:t xml:space="preserve">VNX_SPA_0_WIN1_HBA0 </w:t>
+            </w:r>
+            <w:proofErr w:type="spellStart"/>
+            <w:r>
+              <w:rPr>
+                <w:lang w:val="en-US"/>
+              </w:rPr>
+              <w:t>vsan</w:t>
+            </w:r>
+            <w:proofErr w:type="spellEnd"/>
+            <w:r>
+              <w:rPr>
+                <w:lang w:val="en-US"/>
+              </w:rPr>
+              <w:t xml:space="preserve"> 10</w:t>
             </w:r>
           </w:p>
         </w:tc>
@@ -1386,21 +1400,49 @@
               <w:rPr>
                 <w:lang w:val="en-US"/>
               </w:rPr>
-              <w:t>VNX_SPB_0_WIN1_HBA1 vsan 20</w:t>
-            </w:r>
-          </w:p>
-          <w:p>
-            <w:pPr>
-              <w:jc w:val="center"/>
-              <w:rPr>
-                <w:lang w:val="en-US"/>
-              </w:rPr>
-            </w:pPr>
-            <w:r>
-              <w:rPr>
-                <w:lang w:val="en-US"/>
-              </w:rPr>
-              <w:t>VNX_SPB_0_LIN1_HBA1 vsan 20</w:t>
+              <w:t xml:space="preserve">VNX_SPB_0_WIN1_HBA1 </w:t>
+            </w:r>
+            <w:proofErr w:type="spellStart"/>
+            <w:r>
+              <w:rPr>
+                <w:lang w:val="en-US"/>
+              </w:rPr>
+              <w:t>vsan</w:t>
+            </w:r>
+            <w:proofErr w:type="spellEnd"/>
+            <w:r>
+              <w:rPr>
+                <w:lang w:val="en-US"/>
+              </w:rPr>
+              <w:t xml:space="preserve"> 20</w:t>
+            </w:r>
+          </w:p>
+          <w:p>
+            <w:pPr>
+              <w:jc w:val="center"/>
+              <w:rPr>
+                <w:lang w:val="en-US"/>
+              </w:rPr>
+            </w:pPr>
+            <w:r>
+              <w:rPr>
+                <w:lang w:val="en-US"/>
+              </w:rPr>
+              <w:t xml:space="preserve">VNX_SPB_0_LIN1_HBA1 </w:t>
+            </w:r>
+            <w:proofErr w:type="spellStart"/>
+            <w:r>
+              <w:rPr>
+                <w:lang w:val="en-US"/>
+              </w:rPr>
+              <w:t>vsan</w:t>
+            </w:r>
+            <w:proofErr w:type="spellEnd"/>
+            <w:r>
+              <w:rPr>
+                <w:lang w:val="en-US"/>
+              </w:rPr>
+              <w:t xml:space="preserve"> 20</w:t>
             </w:r>
           </w:p>
         </w:tc>
@@ -1463,7 +1505,21 @@
               <w:rPr>
                 <w:lang w:val="en-US"/>
               </w:rPr>
-              <w:t>VNX_SPA_1_VNX_SPA_2 vsan 10</w:t>
+              <w:t xml:space="preserve">VNX_SPA_1_VNX_SPA_2 </w:t>
+            </w:r>
+            <w:proofErr w:type="spellStart"/>
+            <w:r>
+              <w:rPr>
+                <w:lang w:val="en-US"/>
+              </w:rPr>
+              <w:t>vsan</w:t>
+            </w:r>
+            <w:proofErr w:type="spellEnd"/>
+            <w:r>
+              <w:rPr>
+                <w:lang w:val="en-US"/>
+              </w:rPr>
+              <w:t xml:space="preserve"> 10</w:t>
             </w:r>
           </w:p>
         </w:tc>
@@ -1526,7 +1582,15 @@
               <w:jc w:val="center"/>
             </w:pPr>
             <w:r>
-              <w:t>VNX_SPB_1_ VNX_SPB_2 vsan 20</w:t>
+              <w:t xml:space="preserve">VNX_SPB_1_ VNX_SPB_2 </w:t>
+            </w:r>
+            <w:proofErr w:type="spellStart"/>
+            <w:r>
+              <w:t>vsan</w:t>
+            </w:r>
+            <w:proofErr w:type="spellEnd"/>
+            <w:r>
+              <w:t xml:space="preserve"> 20</w:t>
             </w:r>
           </w:p>
         </w:tc>
@@ -1598,7 +1662,21 @@
               <w:rPr>
                 <w:lang w:val="en-US"/>
               </w:rPr>
-              <w:t>VNX_SPA_1_VNX_SPA_2 vsan 10</w:t>
+              <w:t xml:space="preserve">VNX_SPA_1_VNX_SPA_2 </w:t>
+            </w:r>
+            <w:proofErr w:type="spellStart"/>
+            <w:r>
+              <w:rPr>
+                <w:lang w:val="en-US"/>
+              </w:rPr>
+              <w:t>vsan</w:t>
+            </w:r>
+            <w:proofErr w:type="spellEnd"/>
+            <w:r>
+              <w:rPr>
+                <w:lang w:val="en-US"/>
+              </w:rPr>
+              <w:t xml:space="preserve"> 10</w:t>
             </w:r>
           </w:p>
         </w:tc>
@@ -1676,7 +1754,21 @@
               <w:rPr>
                 <w:lang w:val="en-US"/>
               </w:rPr>
-              <w:t>VNX_SPB_1_ VNX_SPB_2 vsan 20</w:t>
+              <w:t xml:space="preserve">VNX_SPB_1_ VNX_SPB_2 </w:t>
+            </w:r>
+            <w:proofErr w:type="spellStart"/>
+            <w:r>
+              <w:rPr>
+                <w:lang w:val="en-US"/>
+              </w:rPr>
+              <w:t>vsan</w:t>
+            </w:r>
+            <w:proofErr w:type="spellEnd"/>
+            <w:r>
+              <w:rPr>
+                <w:lang w:val="en-US"/>
+              </w:rPr>
+              <w:t xml:space="preserve"> 20</w:t>
             </w:r>
           </w:p>
         </w:tc>
@@ -1780,21 +1872,49 @@
               <w:rPr>
                 <w:lang w:val="en-US"/>
               </w:rPr>
-              <w:t>VNX_SPA_0_WIN1_HBA0 vsan 10</w:t>
-            </w:r>
-          </w:p>
-          <w:p>
-            <w:pPr>
-              <w:jc w:val="center"/>
-              <w:rPr>
-                <w:lang w:val="en-US"/>
-              </w:rPr>
-            </w:pPr>
-            <w:r>
-              <w:rPr>
-                <w:lang w:val="en-US"/>
-              </w:rPr>
-              <w:t>VNX_SPA_0_LIN1_HBA0 vsan 10</w:t>
+              <w:t xml:space="preserve">VNX_SPA_0_WIN1_HBA0 </w:t>
+            </w:r>
+            <w:proofErr w:type="spellStart"/>
+            <w:r>
+              <w:rPr>
+                <w:lang w:val="en-US"/>
+              </w:rPr>
+              <w:t>vsan</w:t>
+            </w:r>
+            <w:proofErr w:type="spellEnd"/>
+            <w:r>
+              <w:rPr>
+                <w:lang w:val="en-US"/>
+              </w:rPr>
+              <w:t xml:space="preserve"> 10</w:t>
+            </w:r>
+          </w:p>
+          <w:p>
+            <w:pPr>
+              <w:jc w:val="center"/>
+              <w:rPr>
+                <w:lang w:val="en-US"/>
+              </w:rPr>
+            </w:pPr>
+            <w:r>
+              <w:rPr>
+                <w:lang w:val="en-US"/>
+              </w:rPr>
+              <w:t xml:space="preserve">VNX_SPA_0_LIN1_HBA0 </w:t>
+            </w:r>
+            <w:proofErr w:type="spellStart"/>
+            <w:r>
+              <w:rPr>
+                <w:lang w:val="en-US"/>
+              </w:rPr>
+              <w:t>vsan</w:t>
+            </w:r>
+            <w:proofErr w:type="spellEnd"/>
+            <w:r>
+              <w:rPr>
+                <w:lang w:val="en-US"/>
+              </w:rPr>
+              <w:t xml:space="preserve"> 10</w:t>
             </w:r>
           </w:p>
         </w:tc>
@@ -1898,7 +2018,21 @@
               <w:rPr>
                 <w:lang w:val="en-US"/>
               </w:rPr>
-              <w:t>VNX_SPB_0_WIN1_HBA1 vsan 20</w:t>
+              <w:t xml:space="preserve">VNX_SPB_0_WIN1_HBA1 </w:t>
+            </w:r>
+            <w:proofErr w:type="spellStart"/>
+            <w:r>
+              <w:rPr>
+                <w:lang w:val="en-US"/>
+              </w:rPr>
+              <w:t>vsan</w:t>
+            </w:r>
+            <w:proofErr w:type="spellEnd"/>
+            <w:r>
+              <w:rPr>
+                <w:lang w:val="en-US"/>
+              </w:rPr>
+              <w:t xml:space="preserve"> 20</w:t>
             </w:r>
           </w:p>
         </w:tc>
@@ -2017,7 +2151,21 @@
               <w:rPr>
                 <w:lang w:val="en-US"/>
               </w:rPr>
-              <w:t>VNX_SPA_0_LIN1_HBA0 vsan 10</w:t>
+              <w:t xml:space="preserve">VNX_SPA_0_LIN1_HBA0 </w:t>
+            </w:r>
+            <w:proofErr w:type="spellStart"/>
+            <w:r>
+              <w:rPr>
+                <w:lang w:val="en-US"/>
+              </w:rPr>
+              <w:t>vsan</w:t>
+            </w:r>
+            <w:proofErr w:type="spellEnd"/>
+            <w:r>
+              <w:rPr>
+                <w:lang w:val="en-US"/>
+              </w:rPr>
+              <w:t xml:space="preserve"> 10</w:t>
             </w:r>
           </w:p>
         </w:tc>
@@ -2136,7 +2284,21 @@
               <w:rPr>
                 <w:lang w:val="en-US"/>
               </w:rPr>
-              <w:t>VNX_SPB_0_LIN1_HBA1 vsan 20</w:t>
+              <w:t xml:space="preserve">VNX_SPB_0_LIN1_HBA1 </w:t>
+            </w:r>
+            <w:proofErr w:type="spellStart"/>
+            <w:r>
+              <w:rPr>
+                <w:lang w:val="en-US"/>
+              </w:rPr>
+              <w:t>vsan</w:t>
+            </w:r>
+            <w:proofErr w:type="spellEnd"/>
+            <w:r>
+              <w:rPr>
+                <w:lang w:val="en-US"/>
+              </w:rPr>
+              <w:t xml:space="preserve"> 20</w:t>
             </w:r>
           </w:p>
         </w:tc>
@@ -2156,11 +2318,19 @@
           <w:lang w:val="en-US"/>
         </w:rPr>
       </w:pPr>
+      <w:proofErr w:type="spellStart"/>
       <w:r>
         <w:rPr>
           <w:lang w:val="en-US"/>
         </w:rPr>
-        <w:t xml:space="preserve">Отпечаток FC SAN (trace) </w:t>
+        <w:t>Отпечаток</w:t>
+      </w:r>
+      <w:proofErr w:type="spellEnd"/>
+      <w:r>
+        <w:rPr>
+          <w:lang w:val="en-US"/>
+        </w:rPr>
+        <w:t xml:space="preserve"> FC SAN (trace) </w:t>
       </w:r>
       <w:r>
         <w:rPr>
@@ -2217,6 +2387,9 @@
         <w:ind w:left="360"/>
       </w:pPr>
       <w:r>
+        <w:rPr>
+          <w:noProof/>
+        </w:rPr>
         <w:drawing>
           <wp:inline distT="0" distB="0" distL="0" distR="0" wp14:anchorId="1FE79F38" wp14:editId="7FD822B6">
             <wp:extent cx="5940425" cy="2273300"/>
@@ -2280,6 +2453,9 @@
         <w:ind w:left="360"/>
       </w:pPr>
       <w:r>
+        <w:rPr>
+          <w:noProof/>
+        </w:rPr>
         <w:drawing>
           <wp:inline distT="0" distB="0" distL="0" distR="0" wp14:anchorId="7878DE1D" wp14:editId="3B62D29D">
             <wp:extent cx="5940425" cy="537210"/>
@@ -2376,6 +2552,9 @@
     </w:p>
     <w:p>
       <w:r>
+        <w:rPr>
+          <w:noProof/>
+        </w:rPr>
         <w:lastRenderedPageBreak/>
         <w:drawing>
           <wp:inline distT="0" distB="0" distL="0" distR="0" wp14:anchorId="47F9436F" wp14:editId="132B5C87">
@@ -2500,6 +2679,7 @@
       </w:r>
       <w:r>
         <w:rPr>
+          <w:noProof/>
           <w:lang w:val="en-US"/>
         </w:rPr>
         <w:drawing>
@@ -2577,6 +2757,9 @@
         <w:ind w:left="360"/>
       </w:pPr>
       <w:r>
+        <w:rPr>
+          <w:noProof/>
+        </w:rPr>
         <w:drawing>
           <wp:inline distT="0" distB="0" distL="0" distR="0" wp14:anchorId="1EFD41E4" wp14:editId="286B2A5B">
             <wp:extent cx="5940425" cy="4014470"/>
@@ -2644,9 +2827,6 @@
     <w:p>
       <w:pPr>
         <w:ind w:left="360"/>
-        <w:rPr>
-          <w:lang w:val="en-US"/>
-        </w:rPr>
       </w:pPr>
       <w:r>
         <w:rPr>
@@ -2777,6 +2957,9 @@
         <w:ind w:left="360"/>
       </w:pPr>
       <w:r>
+        <w:rPr>
+          <w:noProof/>
+        </w:rPr>
         <w:drawing>
           <wp:inline distT="0" distB="0" distL="0" distR="0" wp14:anchorId="598D9444" wp14:editId="54D1764E">
             <wp:extent cx="5940425" cy="2186940"/>
@@ -2887,6 +3070,9 @@
         <w:pStyle w:val="a5"/>
       </w:pPr>
       <w:r>
+        <w:rPr>
+          <w:noProof/>
+        </w:rPr>
         <w:drawing>
           <wp:inline distT="0" distB="0" distL="0" distR="0" wp14:anchorId="2070292D" wp14:editId="5509B254">
             <wp:extent cx="5940425" cy="1108075"/>
@@ -2970,6 +3156,9 @@
         <w:ind w:left="720"/>
       </w:pPr>
       <w:r>
+        <w:rPr>
+          <w:noProof/>
+        </w:rPr>
         <w:drawing>
           <wp:inline distT="0" distB="0" distL="0" distR="0" wp14:anchorId="1FD20B69" wp14:editId="580C8B2B">
             <wp:extent cx="2410161" cy="1133633"/>
@@ -3031,12 +3220,15 @@
     <w:p>
       <w:pPr>
         <w:ind w:left="720"/>
-      </w:pPr>
-      <w:r>
-        <w:t>отсутствую</w:t>
-      </w:r>
-      <w:r>
-        <w:t>т</w:t>
+        <w:rPr>
+          <w:lang w:val="en-US"/>
+        </w:rPr>
+      </w:pPr>
+      <w:r>
+        <w:rPr>
+          <w:lang w:val="en-US"/>
+        </w:rPr>
+        <w:t>Symbolic Port Name: Emulex LP10000 FV1.90A4 DV6.02hx2</w:t>
       </w:r>
     </w:p>
     <w:sectPr>

</xml_diff>

<commit_message>
lab3 added symbolic names
</commit_message>
<xml_diff>
--- a/Lab3.docx
+++ b/Lab3.docx
@@ -1311,21 +1311,7 @@
               <w:rPr>
                 <w:lang w:val="en-US"/>
               </w:rPr>
-              <w:t xml:space="preserve">VNX_SPA_0_WIN1_HBA0 </w:t>
-            </w:r>
-            <w:proofErr w:type="spellStart"/>
-            <w:r>
-              <w:rPr>
-                <w:lang w:val="en-US"/>
-              </w:rPr>
-              <w:t>vsan</w:t>
-            </w:r>
-            <w:proofErr w:type="spellEnd"/>
-            <w:r>
-              <w:rPr>
-                <w:lang w:val="en-US"/>
-              </w:rPr>
-              <w:t xml:space="preserve"> 10</w:t>
+              <w:t>VNX_SPA_0_WIN1_HBA0 vsan 10</w:t>
             </w:r>
           </w:p>
         </w:tc>
@@ -1400,49 +1386,21 @@
               <w:rPr>
                 <w:lang w:val="en-US"/>
               </w:rPr>
-              <w:t xml:space="preserve">VNX_SPB_0_WIN1_HBA1 </w:t>
-            </w:r>
-            <w:proofErr w:type="spellStart"/>
-            <w:r>
-              <w:rPr>
-                <w:lang w:val="en-US"/>
-              </w:rPr>
-              <w:t>vsan</w:t>
-            </w:r>
-            <w:proofErr w:type="spellEnd"/>
-            <w:r>
-              <w:rPr>
-                <w:lang w:val="en-US"/>
-              </w:rPr>
-              <w:t xml:space="preserve"> 20</w:t>
-            </w:r>
-          </w:p>
-          <w:p>
-            <w:pPr>
-              <w:jc w:val="center"/>
-              <w:rPr>
-                <w:lang w:val="en-US"/>
-              </w:rPr>
-            </w:pPr>
-            <w:r>
-              <w:rPr>
-                <w:lang w:val="en-US"/>
-              </w:rPr>
-              <w:t xml:space="preserve">VNX_SPB_0_LIN1_HBA1 </w:t>
-            </w:r>
-            <w:proofErr w:type="spellStart"/>
-            <w:r>
-              <w:rPr>
-                <w:lang w:val="en-US"/>
-              </w:rPr>
-              <w:t>vsan</w:t>
-            </w:r>
-            <w:proofErr w:type="spellEnd"/>
-            <w:r>
-              <w:rPr>
-                <w:lang w:val="en-US"/>
-              </w:rPr>
-              <w:t xml:space="preserve"> 20</w:t>
+              <w:t>VNX_SPB_0_WIN1_HBA1 vsan 20</w:t>
+            </w:r>
+          </w:p>
+          <w:p>
+            <w:pPr>
+              <w:jc w:val="center"/>
+              <w:rPr>
+                <w:lang w:val="en-US"/>
+              </w:rPr>
+            </w:pPr>
+            <w:r>
+              <w:rPr>
+                <w:lang w:val="en-US"/>
+              </w:rPr>
+              <w:t>VNX_SPB_0_LIN1_HBA1 vsan 20</w:t>
             </w:r>
           </w:p>
         </w:tc>
@@ -1505,21 +1463,7 @@
               <w:rPr>
                 <w:lang w:val="en-US"/>
               </w:rPr>
-              <w:t xml:space="preserve">VNX_SPA_1_VNX_SPA_2 </w:t>
-            </w:r>
-            <w:proofErr w:type="spellStart"/>
-            <w:r>
-              <w:rPr>
-                <w:lang w:val="en-US"/>
-              </w:rPr>
-              <w:t>vsan</w:t>
-            </w:r>
-            <w:proofErr w:type="spellEnd"/>
-            <w:r>
-              <w:rPr>
-                <w:lang w:val="en-US"/>
-              </w:rPr>
-              <w:t xml:space="preserve"> 10</w:t>
+              <w:t>VNX_SPA_1_VNX_SPA_2 vsan 10</w:t>
             </w:r>
           </w:p>
         </w:tc>
@@ -1582,15 +1526,7 @@
               <w:jc w:val="center"/>
             </w:pPr>
             <w:r>
-              <w:t xml:space="preserve">VNX_SPB_1_ VNX_SPB_2 </w:t>
-            </w:r>
-            <w:proofErr w:type="spellStart"/>
-            <w:r>
-              <w:t>vsan</w:t>
-            </w:r>
-            <w:proofErr w:type="spellEnd"/>
-            <w:r>
-              <w:t xml:space="preserve"> 20</w:t>
+              <w:t>VNX_SPB_1_ VNX_SPB_2 vsan 20</w:t>
             </w:r>
           </w:p>
         </w:tc>
@@ -1662,21 +1598,7 @@
               <w:rPr>
                 <w:lang w:val="en-US"/>
               </w:rPr>
-              <w:t xml:space="preserve">VNX_SPA_1_VNX_SPA_2 </w:t>
-            </w:r>
-            <w:proofErr w:type="spellStart"/>
-            <w:r>
-              <w:rPr>
-                <w:lang w:val="en-US"/>
-              </w:rPr>
-              <w:t>vsan</w:t>
-            </w:r>
-            <w:proofErr w:type="spellEnd"/>
-            <w:r>
-              <w:rPr>
-                <w:lang w:val="en-US"/>
-              </w:rPr>
-              <w:t xml:space="preserve"> 10</w:t>
+              <w:t>VNX_SPA_1_VNX_SPA_2 vsan 10</w:t>
             </w:r>
           </w:p>
         </w:tc>
@@ -1754,21 +1676,7 @@
               <w:rPr>
                 <w:lang w:val="en-US"/>
               </w:rPr>
-              <w:t xml:space="preserve">VNX_SPB_1_ VNX_SPB_2 </w:t>
-            </w:r>
-            <w:proofErr w:type="spellStart"/>
-            <w:r>
-              <w:rPr>
-                <w:lang w:val="en-US"/>
-              </w:rPr>
-              <w:t>vsan</w:t>
-            </w:r>
-            <w:proofErr w:type="spellEnd"/>
-            <w:r>
-              <w:rPr>
-                <w:lang w:val="en-US"/>
-              </w:rPr>
-              <w:t xml:space="preserve"> 20</w:t>
+              <w:t>VNX_SPB_1_ VNX_SPB_2 vsan 20</w:t>
             </w:r>
           </w:p>
         </w:tc>
@@ -1872,49 +1780,21 @@
               <w:rPr>
                 <w:lang w:val="en-US"/>
               </w:rPr>
-              <w:t xml:space="preserve">VNX_SPA_0_WIN1_HBA0 </w:t>
-            </w:r>
-            <w:proofErr w:type="spellStart"/>
-            <w:r>
-              <w:rPr>
-                <w:lang w:val="en-US"/>
-              </w:rPr>
-              <w:t>vsan</w:t>
-            </w:r>
-            <w:proofErr w:type="spellEnd"/>
-            <w:r>
-              <w:rPr>
-                <w:lang w:val="en-US"/>
-              </w:rPr>
-              <w:t xml:space="preserve"> 10</w:t>
-            </w:r>
-          </w:p>
-          <w:p>
-            <w:pPr>
-              <w:jc w:val="center"/>
-              <w:rPr>
-                <w:lang w:val="en-US"/>
-              </w:rPr>
-            </w:pPr>
-            <w:r>
-              <w:rPr>
-                <w:lang w:val="en-US"/>
-              </w:rPr>
-              <w:t xml:space="preserve">VNX_SPA_0_LIN1_HBA0 </w:t>
-            </w:r>
-            <w:proofErr w:type="spellStart"/>
-            <w:r>
-              <w:rPr>
-                <w:lang w:val="en-US"/>
-              </w:rPr>
-              <w:t>vsan</w:t>
-            </w:r>
-            <w:proofErr w:type="spellEnd"/>
-            <w:r>
-              <w:rPr>
-                <w:lang w:val="en-US"/>
-              </w:rPr>
-              <w:t xml:space="preserve"> 10</w:t>
+              <w:t>VNX_SPA_0_WIN1_HBA0 vsan 10</w:t>
+            </w:r>
+          </w:p>
+          <w:p>
+            <w:pPr>
+              <w:jc w:val="center"/>
+              <w:rPr>
+                <w:lang w:val="en-US"/>
+              </w:rPr>
+            </w:pPr>
+            <w:r>
+              <w:rPr>
+                <w:lang w:val="en-US"/>
+              </w:rPr>
+              <w:t>VNX_SPA_0_LIN1_HBA0 vsan 10</w:t>
             </w:r>
           </w:p>
         </w:tc>
@@ -2018,21 +1898,7 @@
               <w:rPr>
                 <w:lang w:val="en-US"/>
               </w:rPr>
-              <w:t xml:space="preserve">VNX_SPB_0_WIN1_HBA1 </w:t>
-            </w:r>
-            <w:proofErr w:type="spellStart"/>
-            <w:r>
-              <w:rPr>
-                <w:lang w:val="en-US"/>
-              </w:rPr>
-              <w:t>vsan</w:t>
-            </w:r>
-            <w:proofErr w:type="spellEnd"/>
-            <w:r>
-              <w:rPr>
-                <w:lang w:val="en-US"/>
-              </w:rPr>
-              <w:t xml:space="preserve"> 20</w:t>
+              <w:t>VNX_SPB_0_WIN1_HBA1 vsan 20</w:t>
             </w:r>
           </w:p>
         </w:tc>
@@ -2151,21 +2017,7 @@
               <w:rPr>
                 <w:lang w:val="en-US"/>
               </w:rPr>
-              <w:t xml:space="preserve">VNX_SPA_0_LIN1_HBA0 </w:t>
-            </w:r>
-            <w:proofErr w:type="spellStart"/>
-            <w:r>
-              <w:rPr>
-                <w:lang w:val="en-US"/>
-              </w:rPr>
-              <w:t>vsan</w:t>
-            </w:r>
-            <w:proofErr w:type="spellEnd"/>
-            <w:r>
-              <w:rPr>
-                <w:lang w:val="en-US"/>
-              </w:rPr>
-              <w:t xml:space="preserve"> 10</w:t>
+              <w:t>VNX_SPA_0_LIN1_HBA0 vsan 10</w:t>
             </w:r>
           </w:p>
         </w:tc>
@@ -2284,21 +2136,7 @@
               <w:rPr>
                 <w:lang w:val="en-US"/>
               </w:rPr>
-              <w:t xml:space="preserve">VNX_SPB_0_LIN1_HBA1 </w:t>
-            </w:r>
-            <w:proofErr w:type="spellStart"/>
-            <w:r>
-              <w:rPr>
-                <w:lang w:val="en-US"/>
-              </w:rPr>
-              <w:t>vsan</w:t>
-            </w:r>
-            <w:proofErr w:type="spellEnd"/>
-            <w:r>
-              <w:rPr>
-                <w:lang w:val="en-US"/>
-              </w:rPr>
-              <w:t xml:space="preserve"> 20</w:t>
+              <w:t>VNX_SPB_0_LIN1_HBA1 vsan 20</w:t>
             </w:r>
           </w:p>
         </w:tc>
@@ -2318,19 +2156,11 @@
           <w:lang w:val="en-US"/>
         </w:rPr>
       </w:pPr>
-      <w:proofErr w:type="spellStart"/>
       <w:r>
         <w:rPr>
           <w:lang w:val="en-US"/>
         </w:rPr>
-        <w:t>Отпечаток</w:t>
-      </w:r>
-      <w:proofErr w:type="spellEnd"/>
-      <w:r>
-        <w:rPr>
-          <w:lang w:val="en-US"/>
-        </w:rPr>
-        <w:t xml:space="preserve"> FC SAN (trace) </w:t>
+        <w:t xml:space="preserve">Отпечаток FC SAN (trace) </w:t>
       </w:r>
       <w:r>
         <w:rPr>
@@ -3127,7 +2957,10 @@
         <w:ind w:left="720"/>
       </w:pPr>
       <w:r>
-        <w:t>В зоне находится 4 порта с следующими именами</w:t>
+        <w:t xml:space="preserve">В зоне находится 4 порта с следующими </w:t>
+      </w:r>
+      <w:r>
+        <w:t>идентификаторами</w:t>
       </w:r>
       <w:r>
         <w:t xml:space="preserve"> (ответ для </w:t>
@@ -3154,6 +2987,9 @@
     <w:p>
       <w:pPr>
         <w:ind w:left="720"/>
+        <w:rPr>
+          <w:lang w:val="en-US"/>
+        </w:rPr>
       </w:pPr>
       <w:r>
         <w:rPr>
@@ -3184,6 +3020,225 @@
                     <a:xfrm>
                       <a:off x="0" y="0"/>
                       <a:ext cx="2410161" cy="1133633"/>
+                    </a:xfrm>
+                    <a:prstGeom prst="rect">
+                      <a:avLst/>
+                    </a:prstGeom>
+                  </pic:spPr>
+                </pic:pic>
+              </a:graphicData>
+            </a:graphic>
+          </wp:inline>
+        </w:drawing>
+      </w:r>
+    </w:p>
+    <w:p>
+      <w:pPr>
+        <w:ind w:left="720"/>
+      </w:pPr>
+      <w:r>
+        <w:t>Имена</w:t>
+      </w:r>
+    </w:p>
+    <w:p>
+      <w:pPr>
+        <w:ind w:left="720"/>
+      </w:pPr>
+      <w:r>
+        <w:drawing>
+          <wp:inline distT="0" distB="0" distL="0" distR="0" wp14:anchorId="684EF9C0" wp14:editId="62266E1B">
+            <wp:extent cx="5940425" cy="425450"/>
+            <wp:effectExtent l="0" t="0" r="3175" b="0"/>
+            <wp:docPr id="13" name="Рисунок 13"/>
+            <wp:cNvGraphicFramePr>
+              <a:graphicFrameLocks xmlns:a="http://schemas.openxmlformats.org/drawingml/2006/main" noChangeAspect="1"/>
+            </wp:cNvGraphicFramePr>
+            <a:graphic xmlns:a="http://schemas.openxmlformats.org/drawingml/2006/main">
+              <a:graphicData uri="http://schemas.openxmlformats.org/drawingml/2006/picture">
+                <pic:pic xmlns:pic="http://schemas.openxmlformats.org/drawingml/2006/picture">
+                  <pic:nvPicPr>
+                    <pic:cNvPr id="1" name=""/>
+                    <pic:cNvPicPr/>
+                  </pic:nvPicPr>
+                  <pic:blipFill>
+                    <a:blip r:embed="rId15"/>
+                    <a:stretch>
+                      <a:fillRect/>
+                    </a:stretch>
+                  </pic:blipFill>
+                  <pic:spPr>
+                    <a:xfrm>
+                      <a:off x="0" y="0"/>
+                      <a:ext cx="5940425" cy="425450"/>
+                    </a:xfrm>
+                    <a:prstGeom prst="rect">
+                      <a:avLst/>
+                    </a:prstGeom>
+                  </pic:spPr>
+                </pic:pic>
+              </a:graphicData>
+            </a:graphic>
+          </wp:inline>
+        </w:drawing>
+      </w:r>
+    </w:p>
+    <w:p>
+      <w:pPr>
+        <w:ind w:left="708"/>
+      </w:pPr>
+      <w:r>
+        <w:drawing>
+          <wp:inline distT="0" distB="0" distL="0" distR="0" wp14:anchorId="406771D3" wp14:editId="589632C4">
+            <wp:extent cx="5940425" cy="713740"/>
+            <wp:effectExtent l="0" t="0" r="3175" b="0"/>
+            <wp:docPr id="15" name="Рисунок 15"/>
+            <wp:cNvGraphicFramePr>
+              <a:graphicFrameLocks xmlns:a="http://schemas.openxmlformats.org/drawingml/2006/main" noChangeAspect="1"/>
+            </wp:cNvGraphicFramePr>
+            <a:graphic xmlns:a="http://schemas.openxmlformats.org/drawingml/2006/main">
+              <a:graphicData uri="http://schemas.openxmlformats.org/drawingml/2006/picture">
+                <pic:pic xmlns:pic="http://schemas.openxmlformats.org/drawingml/2006/picture">
+                  <pic:nvPicPr>
+                    <pic:cNvPr id="1" name=""/>
+                    <pic:cNvPicPr/>
+                  </pic:nvPicPr>
+                  <pic:blipFill>
+                    <a:blip r:embed="rId16"/>
+                    <a:stretch>
+                      <a:fillRect/>
+                    </a:stretch>
+                  </pic:blipFill>
+                  <pic:spPr>
+                    <a:xfrm>
+                      <a:off x="0" y="0"/>
+                      <a:ext cx="5940425" cy="713740"/>
+                    </a:xfrm>
+                    <a:prstGeom prst="rect">
+                      <a:avLst/>
+                    </a:prstGeom>
+                  </pic:spPr>
+                </pic:pic>
+              </a:graphicData>
+            </a:graphic>
+          </wp:inline>
+        </w:drawing>
+      </w:r>
+    </w:p>
+    <w:p>
+      <w:pPr>
+        <w:ind w:left="708"/>
+      </w:pPr>
+      <w:r>
+        <w:lastRenderedPageBreak/>
+        <w:drawing>
+          <wp:inline distT="0" distB="0" distL="0" distR="0" wp14:anchorId="3232E441" wp14:editId="656B72A5">
+            <wp:extent cx="4353533" cy="933580"/>
+            <wp:effectExtent l="0" t="0" r="9525" b="0"/>
+            <wp:docPr id="16" name="Рисунок 16"/>
+            <wp:cNvGraphicFramePr>
+              <a:graphicFrameLocks xmlns:a="http://schemas.openxmlformats.org/drawingml/2006/main" noChangeAspect="1"/>
+            </wp:cNvGraphicFramePr>
+            <a:graphic xmlns:a="http://schemas.openxmlformats.org/drawingml/2006/main">
+              <a:graphicData uri="http://schemas.openxmlformats.org/drawingml/2006/picture">
+                <pic:pic xmlns:pic="http://schemas.openxmlformats.org/drawingml/2006/picture">
+                  <pic:nvPicPr>
+                    <pic:cNvPr id="1" name=""/>
+                    <pic:cNvPicPr/>
+                  </pic:nvPicPr>
+                  <pic:blipFill>
+                    <a:blip r:embed="rId17"/>
+                    <a:stretch>
+                      <a:fillRect/>
+                    </a:stretch>
+                  </pic:blipFill>
+                  <pic:spPr>
+                    <a:xfrm>
+                      <a:off x="0" y="0"/>
+                      <a:ext cx="4353533" cy="933580"/>
+                    </a:xfrm>
+                    <a:prstGeom prst="rect">
+                      <a:avLst/>
+                    </a:prstGeom>
+                  </pic:spPr>
+                </pic:pic>
+              </a:graphicData>
+            </a:graphic>
+          </wp:inline>
+        </w:drawing>
+      </w:r>
+    </w:p>
+    <w:p>
+      <w:pPr>
+        <w:ind w:left="708"/>
+      </w:pPr>
+      <w:r>
+        <w:drawing>
+          <wp:inline distT="0" distB="0" distL="0" distR="0" wp14:anchorId="580E09C0" wp14:editId="2D98E304">
+            <wp:extent cx="4382112" cy="962159"/>
+            <wp:effectExtent l="0" t="0" r="0" b="9525"/>
+            <wp:docPr id="19" name="Рисунок 19"/>
+            <wp:cNvGraphicFramePr>
+              <a:graphicFrameLocks xmlns:a="http://schemas.openxmlformats.org/drawingml/2006/main" noChangeAspect="1"/>
+            </wp:cNvGraphicFramePr>
+            <a:graphic xmlns:a="http://schemas.openxmlformats.org/drawingml/2006/main">
+              <a:graphicData uri="http://schemas.openxmlformats.org/drawingml/2006/picture">
+                <pic:pic xmlns:pic="http://schemas.openxmlformats.org/drawingml/2006/picture">
+                  <pic:nvPicPr>
+                    <pic:cNvPr id="1" name=""/>
+                    <pic:cNvPicPr/>
+                  </pic:nvPicPr>
+                  <pic:blipFill>
+                    <a:blip r:embed="rId18"/>
+                    <a:stretch>
+                      <a:fillRect/>
+                    </a:stretch>
+                  </pic:blipFill>
+                  <pic:spPr>
+                    <a:xfrm>
+                      <a:off x="0" y="0"/>
+                      <a:ext cx="4382112" cy="962159"/>
+                    </a:xfrm>
+                    <a:prstGeom prst="rect">
+                      <a:avLst/>
+                    </a:prstGeom>
+                  </pic:spPr>
+                </pic:pic>
+              </a:graphicData>
+            </a:graphic>
+          </wp:inline>
+        </w:drawing>
+      </w:r>
+    </w:p>
+    <w:p>
+      <w:pPr>
+        <w:ind w:left="708"/>
+      </w:pPr>
+      <w:r>
+        <w:drawing>
+          <wp:inline distT="0" distB="0" distL="0" distR="0" wp14:anchorId="2FAB42F8" wp14:editId="5834FF48">
+            <wp:extent cx="3353268" cy="933580"/>
+            <wp:effectExtent l="0" t="0" r="0" b="0"/>
+            <wp:docPr id="18" name="Рисунок 18"/>
+            <wp:cNvGraphicFramePr>
+              <a:graphicFrameLocks xmlns:a="http://schemas.openxmlformats.org/drawingml/2006/main" noChangeAspect="1"/>
+            </wp:cNvGraphicFramePr>
+            <a:graphic xmlns:a="http://schemas.openxmlformats.org/drawingml/2006/main">
+              <a:graphicData uri="http://schemas.openxmlformats.org/drawingml/2006/picture">
+                <pic:pic xmlns:pic="http://schemas.openxmlformats.org/drawingml/2006/picture">
+                  <pic:nvPicPr>
+                    <pic:cNvPr id="1" name=""/>
+                    <pic:cNvPicPr/>
+                  </pic:nvPicPr>
+                  <pic:blipFill>
+                    <a:blip r:embed="rId19"/>
+                    <a:stretch>
+                      <a:fillRect/>
+                    </a:stretch>
+                  </pic:blipFill>
+                  <pic:spPr>
+                    <a:xfrm>
+                      <a:off x="0" y="0"/>
+                      <a:ext cx="3353268" cy="933580"/>
                     </a:xfrm>
                     <a:prstGeom prst="rect">
                       <a:avLst/>

</xml_diff>